<commit_message>
feat: modulation for models in modelsUsesm modelsProducts and modelsComments, add Validations store Users, Comments, Products
</commit_message>
<xml_diff>
--- a/Plataforma de Gestión de Productos.docx
+++ b/Plataforma de Gestión de Productos.docx
@@ -600,6 +600,7 @@
       <w:r>
         <w:rPr>
           <w:rFonts w:ascii="Times New Roman" w:hAnsi="Times New Roman" w:cs="Times New Roman"/>
+          <w:noProof/>
           <w:sz w:val="24"/>
           <w:szCs w:val="24"/>
         </w:rPr>
@@ -909,15 +910,27 @@
           <w:szCs w:val="24"/>
         </w:rPr>
       </w:pPr>
-      <w:r>
-        <w:rPr>
-          <w:rFonts w:ascii="Times New Roman" w:hAnsi="Times New Roman" w:cs="Times New Roman"/>
-          <w:b/>
-          <w:bCs/>
-          <w:sz w:val="24"/>
-          <w:szCs w:val="24"/>
-        </w:rPr>
-        <w:t>contraseña:</w:t>
+      <w:proofErr w:type="spellStart"/>
+      <w:r>
+        <w:rPr>
+          <w:rFonts w:ascii="Times New Roman" w:hAnsi="Times New Roman" w:cs="Times New Roman"/>
+          <w:b/>
+          <w:bCs/>
+          <w:sz w:val="24"/>
+          <w:szCs w:val="24"/>
+        </w:rPr>
+        <w:t>password</w:t>
+      </w:r>
+      <w:proofErr w:type="spellEnd"/>
+      <w:r>
+        <w:rPr>
+          <w:rFonts w:ascii="Times New Roman" w:hAnsi="Times New Roman" w:cs="Times New Roman"/>
+          <w:b/>
+          <w:bCs/>
+          <w:sz w:val="24"/>
+          <w:szCs w:val="24"/>
+        </w:rPr>
+        <w:t>:</w:t>
       </w:r>
       <w:r>
         <w:rPr>
@@ -1891,51 +1904,15 @@
           <w:sz w:val="24"/>
           <w:szCs w:val="24"/>
         </w:rPr>
-        <w:t>ini</w:t>
-      </w:r>
-      <w:r>
-        <w:rPr>
-          <w:rFonts w:ascii="Times New Roman" w:hAnsi="Times New Roman" w:cs="Times New Roman"/>
-          <w:sz w:val="24"/>
-          <w:szCs w:val="24"/>
-        </w:rPr>
-        <w:t>t</w:t>
-      </w:r>
-      <w:proofErr w:type="spellEnd"/>
-      <w:r>
-        <w:rPr>
-          <w:rFonts w:ascii="Times New Roman" w:hAnsi="Times New Roman" w:cs="Times New Roman"/>
-          <w:sz w:val="24"/>
-          <w:szCs w:val="24"/>
-        </w:rPr>
-        <w:t xml:space="preserve"> / </w:t>
-      </w:r>
-      <w:proofErr w:type="spellStart"/>
-      <w:r>
-        <w:rPr>
-          <w:rFonts w:ascii="Times New Roman" w:hAnsi="Times New Roman" w:cs="Times New Roman"/>
-          <w:sz w:val="24"/>
-          <w:szCs w:val="24"/>
-        </w:rPr>
-        <w:t>npm</w:t>
-      </w:r>
-      <w:proofErr w:type="spellEnd"/>
-      <w:r>
-        <w:rPr>
-          <w:rFonts w:ascii="Times New Roman" w:hAnsi="Times New Roman" w:cs="Times New Roman"/>
-          <w:sz w:val="24"/>
-          <w:szCs w:val="24"/>
-        </w:rPr>
-        <w:t xml:space="preserve"> </w:t>
-      </w:r>
-      <w:proofErr w:type="spellStart"/>
-      <w:r>
-        <w:rPr>
-          <w:rFonts w:ascii="Times New Roman" w:hAnsi="Times New Roman" w:cs="Times New Roman"/>
-          <w:sz w:val="24"/>
-          <w:szCs w:val="24"/>
-        </w:rPr>
-        <w:t>install</w:t>
+        <w:t>in</w:t>
+      </w:r>
+      <w:r>
+        <w:rPr>
+          <w:rFonts w:ascii="Times New Roman" w:hAnsi="Times New Roman" w:cs="Times New Roman"/>
+          <w:sz w:val="24"/>
+          <w:szCs w:val="24"/>
+        </w:rPr>
+        <w:t>it</w:t>
       </w:r>
       <w:proofErr w:type="spellEnd"/>
     </w:p>
@@ -2173,6 +2150,26 @@
           <w:lang w:val="en-US"/>
         </w:rPr>
         <w:t>morgan</w:t>
+      </w:r>
+      <w:proofErr w:type="spellEnd"/>
+      <w:r>
+        <w:rPr>
+          <w:rFonts w:ascii="Times New Roman" w:hAnsi="Times New Roman" w:cs="Times New Roman"/>
+          <w:sz w:val="24"/>
+          <w:szCs w:val="24"/>
+          <w:lang w:val="en-US"/>
+        </w:rPr>
+        <w:t xml:space="preserve"> </w:t>
+      </w:r>
+      <w:proofErr w:type="spellStart"/>
+      <w:r>
+        <w:rPr>
+          <w:rFonts w:ascii="Times New Roman" w:hAnsi="Times New Roman" w:cs="Times New Roman"/>
+          <w:sz w:val="24"/>
+          <w:szCs w:val="24"/>
+          <w:lang w:val="en-US"/>
+        </w:rPr>
+        <w:t>bcryptjs</w:t>
       </w:r>
       <w:proofErr w:type="spellEnd"/>
     </w:p>
@@ -2364,31 +2361,7 @@
           <w:sz w:val="24"/>
           <w:szCs w:val="24"/>
         </w:rPr>
-        <w:t>Crea</w:t>
-      </w:r>
-      <w:r>
-        <w:rPr>
-          <w:rFonts w:ascii="Times New Roman" w:hAnsi="Times New Roman" w:cs="Times New Roman"/>
-          <w:sz w:val="24"/>
-          <w:szCs w:val="24"/>
-        </w:rPr>
-        <w:t>r</w:t>
-      </w:r>
-      <w:r>
-        <w:rPr>
-          <w:rFonts w:ascii="Times New Roman" w:hAnsi="Times New Roman" w:cs="Times New Roman"/>
-          <w:sz w:val="24"/>
-          <w:szCs w:val="24"/>
-        </w:rPr>
-        <w:t xml:space="preserve"> los modelos y migraciones para "Usuario", "Producto" y "Comentario"</w:t>
-      </w:r>
-      <w:r>
-        <w:rPr>
-          <w:rFonts w:ascii="Times New Roman" w:hAnsi="Times New Roman" w:cs="Times New Roman"/>
-          <w:sz w:val="24"/>
-          <w:szCs w:val="24"/>
-        </w:rPr>
-        <w:t xml:space="preserve"> de acuerdo a la red conceptual predefinida más arriba.</w:t>
+        <w:t>Crear los modelos y migraciones para "Usuario", "Producto" y "Comentario" de acuerdo a la red conceptual predefinida más arriba.</w:t>
       </w:r>
     </w:p>
     <w:p>
@@ -3008,6 +2981,36 @@
           <w:lang w:val="en-US"/>
         </w:rPr>
       </w:pPr>
+    </w:p>
+    <w:p>
+      <w:pPr>
+        <w:rPr>
+          <w:rFonts w:ascii="Times New Roman" w:hAnsi="Times New Roman" w:cs="Times New Roman"/>
+          <w:sz w:val="24"/>
+          <w:szCs w:val="24"/>
+          <w:lang w:val="en-US"/>
+        </w:rPr>
+      </w:pPr>
+    </w:p>
+    <w:p>
+      <w:pPr>
+        <w:jc w:val="right"/>
+        <w:rPr>
+          <w:rFonts w:ascii="Times New Roman" w:hAnsi="Times New Roman" w:cs="Times New Roman"/>
+          <w:sz w:val="24"/>
+          <w:szCs w:val="24"/>
+          <w:lang w:val="en-US"/>
+        </w:rPr>
+      </w:pPr>
+      <w:r>
+        <w:rPr>
+          <w:rFonts w:ascii="Times New Roman" w:hAnsi="Times New Roman" w:cs="Times New Roman"/>
+          <w:sz w:val="24"/>
+          <w:szCs w:val="24"/>
+          <w:lang w:val="en-US"/>
+        </w:rPr>
+        <w:t>Ricardo Martín Pedemonte</w:t>
+      </w:r>
     </w:p>
     <w:sectPr>
       <w:pgSz w:w="11906" w:h="16838"/>
@@ -5578,6 +5581,7 @@
   <w:style w:type="character" w:default="1" w:styleId="Fuentedeprrafopredeter">
     <w:name w:val="Default Paragraph Font"/>
     <w:uiPriority w:val="1"/>
+    <w:semiHidden/>
     <w:unhideWhenUsed/>
   </w:style>
   <w:style w:type="table" w:default="1" w:styleId="Tablanormal">

</xml_diff>